<commit_message>
Added encryption to documentation
</commit_message>
<xml_diff>
--- a/Communication Protocols.docx
+++ b/Communication Protocols.docx
@@ -120,52 +120,60 @@
         </w:numPr>
       </w:pPr>
       <w:r>
+        <w:t>1 byte – Boolean of encryption status</w:t>
+      </w:r>
+    </w:p>
+    <w:p>
+      <w:pPr>
+        <w:pStyle w:val="ListParagraph"/>
+        <w:numPr>
+          <w:ilvl w:val="0"/>
+          <w:numId w:val="13"/>
+        </w:numPr>
+      </w:pPr>
+      <w:r>
         <w:t>Remaining data – Actual message</w:t>
       </w:r>
+      <w:r>
+        <w:t>, may be encrypted</w:t>
+      </w:r>
     </w:p>
     <w:p>
       <w:pPr>
         <w:pStyle w:val="Heading2"/>
       </w:pPr>
       <w:r>
+        <w:t>2.1 Checksum</w:t>
+      </w:r>
+    </w:p>
+    <w:p>
+      <w:r>
+        <w:tab/>
+        <w:t>Every message send will contain a checksum using the SHA256 hash algorithm. This will be used to help ensure that the data is received as intended.</w:t>
+      </w:r>
+    </w:p>
+    <w:p>
+      <w:pPr>
+        <w:pStyle w:val="Heading2"/>
+      </w:pPr>
+      <w:r>
+        <w:t>2.</w:t>
+      </w:r>
+      <w:r>
         <w:t>2</w:t>
       </w:r>
       <w:r>
-        <w:t>.1</w:t>
-      </w:r>
-      <w:r>
         <w:t xml:space="preserve"> </w:t>
       </w:r>
       <w:r>
-        <w:t>Checksum</w:t>
+        <w:t>Encryption</w:t>
       </w:r>
     </w:p>
     <w:p>
       <w:r>
         <w:tab/>
-        <w:t>Every message send will contain a checksum using the SHA256 hash algorithm. This will be used to help ensure that the data is received</w:t>
-      </w:r>
-      <w:bookmarkStart w:id="0" w:name="_GoBack"/>
-      <w:bookmarkEnd w:id="0"/>
-      <w:r>
-        <w:t xml:space="preserve"> as intended.</w:t>
-      </w:r>
-    </w:p>
-    <w:p>
-      <w:pPr>
-        <w:ind w:firstLine="720"/>
-        <w:rPr>
-          <w:rFonts w:ascii="Calibri" w:eastAsia="Calibri" w:hAnsi="Calibri" w:cs="Calibri"/>
-        </w:rPr>
-      </w:pPr>
-    </w:p>
-    <w:p>
-      <w:pPr>
-        <w:ind w:firstLine="720"/>
-        <w:rPr>
-          <w:rFonts w:ascii="Calibri" w:eastAsia="Calibri" w:hAnsi="Calibri" w:cs="Calibri"/>
-        </w:rPr>
-      </w:pPr>
+        <w:t>Every message will contain a byte containing a Boolean value of whether the message object is encrypted. Upon initial connection, there will be a AES key exchange using an RSA public key. Every message that is sent by the server will be encrypted using AES.</w:t>
+      </w:r>
     </w:p>
     <w:p>
       <w:pPr>
@@ -267,22 +275,12 @@
       </w:pPr>
     </w:p>
     <w:p>
-      <w:pPr>
+      <w:r>
         <w:rPr>
           <w:rFonts w:ascii="Calibri" w:eastAsia="Calibri" w:hAnsi="Calibri" w:cs="Calibri"/>
           <w:b/>
           <w:bCs/>
         </w:rPr>
-      </w:pPr>
-    </w:p>
-    <w:p>
-      <w:r>
-        <w:rPr>
-          <w:rFonts w:ascii="Calibri" w:eastAsia="Calibri" w:hAnsi="Calibri" w:cs="Calibri"/>
-          <w:b/>
-          <w:bCs/>
-        </w:rPr>
-        <w:lastRenderedPageBreak/>
         <w:t xml:space="preserve">                Table 1 – Protocol List</w:t>
       </w:r>
     </w:p>
@@ -340,7 +338,7 @@
               <w:jc w:val="center"/>
               <w:cnfStyle w:val="100000000000" w:firstRow="1" w:lastRow="0" w:firstColumn="0" w:lastColumn="0" w:oddVBand="0" w:evenVBand="0" w:oddHBand="0" w:evenHBand="0" w:firstRowFirstColumn="0" w:firstRowLastColumn="0" w:lastRowFirstColumn="0" w:lastRowLastColumn="0"/>
             </w:pPr>
-            <w:commentRangeStart w:id="1"/>
+            <w:commentRangeStart w:id="0"/>
             <w:r>
               <w:t>Initiator</w:t>
             </w:r>
@@ -358,9 +356,9 @@
             <w:r>
               <w:t>Other Processes</w:t>
             </w:r>
-            <w:commentRangeEnd w:id="1"/>
+            <w:commentRangeEnd w:id="0"/>
             <w:r>
-              <w:commentReference w:id="1"/>
+              <w:commentReference w:id="0"/>
             </w:r>
           </w:p>
         </w:tc>
@@ -1338,6 +1336,246 @@
           </w:p>
         </w:tc>
       </w:tr>
+      <w:tr>
+        <w:tc>
+          <w:tcPr>
+            <w:cnfStyle w:val="001000000000" w:firstRow="0" w:lastRow="0" w:firstColumn="1" w:lastColumn="0" w:oddVBand="0" w:evenVBand="0" w:oddHBand="0" w:evenHBand="0" w:firstRowFirstColumn="0" w:firstRowLastColumn="0" w:lastRowFirstColumn="0" w:lastRowLastColumn="0"/>
+            <w:tcW w:w="1872" w:type="dxa"/>
+          </w:tcPr>
+          <w:p>
+            <w:pPr>
+              <w:rPr>
+                <w:rFonts w:ascii="Calibri" w:eastAsia="Calibri" w:hAnsi="Calibri" w:cs="Calibri"/>
+                <w:sz w:val="18"/>
+                <w:szCs w:val="18"/>
+              </w:rPr>
+            </w:pPr>
+            <w:proofErr w:type="spellStart"/>
+            <w:r>
+              <w:rPr>
+                <w:rFonts w:ascii="Calibri" w:eastAsia="Calibri" w:hAnsi="Calibri" w:cs="Calibri"/>
+                <w:sz w:val="18"/>
+                <w:szCs w:val="18"/>
+              </w:rPr>
+              <w:t>RsaPublicKey</w:t>
+            </w:r>
+            <w:proofErr w:type="spellEnd"/>
+          </w:p>
+        </w:tc>
+        <w:tc>
+          <w:tcPr>
+            <w:tcW w:w="1872" w:type="dxa"/>
+          </w:tcPr>
+          <w:p>
+            <w:pPr>
+              <w:cnfStyle w:val="000000000000" w:firstRow="0" w:lastRow="0" w:firstColumn="0" w:lastColumn="0" w:oddVBand="0" w:evenVBand="0" w:oddHBand="0" w:evenHBand="0" w:firstRowFirstColumn="0" w:firstRowLastColumn="0" w:lastRowFirstColumn="0" w:lastRowLastColumn="0"/>
+              <w:rPr>
+                <w:rFonts w:ascii="Calibri" w:eastAsia="Calibri" w:hAnsi="Calibri" w:cs="Calibri"/>
+                <w:sz w:val="18"/>
+                <w:szCs w:val="18"/>
+              </w:rPr>
+            </w:pPr>
+            <w:r>
+              <w:rPr>
+                <w:rFonts w:ascii="Calibri" w:eastAsia="Calibri" w:hAnsi="Calibri" w:cs="Calibri"/>
+                <w:sz w:val="18"/>
+                <w:szCs w:val="18"/>
+              </w:rPr>
+              <w:t>Contains the RSA public key that will be used to encrypt the AES keys</w:t>
+            </w:r>
+          </w:p>
+        </w:tc>
+        <w:tc>
+          <w:tcPr>
+            <w:tcW w:w="1872" w:type="dxa"/>
+          </w:tcPr>
+          <w:p>
+            <w:pPr>
+              <w:cnfStyle w:val="000000000000" w:firstRow="0" w:lastRow="0" w:firstColumn="0" w:lastColumn="0" w:oddVBand="0" w:evenVBand="0" w:oddHBand="0" w:evenHBand="0" w:firstRowFirstColumn="0" w:firstRowLastColumn="0" w:lastRowFirstColumn="0" w:lastRowLastColumn="0"/>
+              <w:rPr>
+                <w:rFonts w:ascii="Calibri" w:eastAsia="Calibri" w:hAnsi="Calibri" w:cs="Calibri"/>
+                <w:sz w:val="18"/>
+                <w:szCs w:val="18"/>
+              </w:rPr>
+            </w:pPr>
+            <w:r>
+              <w:rPr>
+                <w:rFonts w:ascii="Calibri" w:eastAsia="Calibri" w:hAnsi="Calibri" w:cs="Calibri"/>
+                <w:sz w:val="18"/>
+                <w:szCs w:val="18"/>
+              </w:rPr>
+              <w:t>P</w:t>
+            </w:r>
+          </w:p>
+        </w:tc>
+        <w:tc>
+          <w:tcPr>
+            <w:tcW w:w="1872" w:type="dxa"/>
+          </w:tcPr>
+          <w:p>
+            <w:pPr>
+              <w:cnfStyle w:val="000000000000" w:firstRow="0" w:lastRow="0" w:firstColumn="0" w:lastColumn="0" w:oddVBand="0" w:evenVBand="0" w:oddHBand="0" w:evenHBand="0" w:firstRowFirstColumn="0" w:firstRowLastColumn="0" w:lastRowFirstColumn="0" w:lastRowLastColumn="0"/>
+              <w:rPr>
+                <w:rFonts w:ascii="Calibri" w:eastAsia="Calibri" w:hAnsi="Calibri" w:cs="Calibri"/>
+                <w:sz w:val="18"/>
+                <w:szCs w:val="18"/>
+              </w:rPr>
+            </w:pPr>
+            <w:r>
+              <w:rPr>
+                <w:rFonts w:ascii="Calibri" w:eastAsia="Calibri" w:hAnsi="Calibri" w:cs="Calibri"/>
+                <w:sz w:val="18"/>
+                <w:szCs w:val="18"/>
+              </w:rPr>
+              <w:t>GM,</w:t>
+            </w:r>
+          </w:p>
+        </w:tc>
+        <w:tc>
+          <w:tcPr>
+            <w:tcW w:w="1872" w:type="dxa"/>
+          </w:tcPr>
+          <w:p>
+            <w:pPr>
+              <w:cnfStyle w:val="000000000000" w:firstRow="0" w:lastRow="0" w:firstColumn="0" w:lastColumn="0" w:oddVBand="0" w:evenVBand="0" w:oddHBand="0" w:evenHBand="0" w:firstRowFirstColumn="0" w:firstRowLastColumn="0" w:lastRowFirstColumn="0" w:lastRowLastColumn="0"/>
+              <w:rPr>
+                <w:rFonts w:ascii="Calibri" w:eastAsia="Calibri" w:hAnsi="Calibri" w:cs="Calibri"/>
+                <w:sz w:val="18"/>
+                <w:szCs w:val="18"/>
+              </w:rPr>
+            </w:pPr>
+            <w:r>
+              <w:rPr>
+                <w:rFonts w:ascii="Calibri" w:eastAsia="Calibri" w:hAnsi="Calibri" w:cs="Calibri"/>
+                <w:sz w:val="18"/>
+                <w:szCs w:val="18"/>
+              </w:rPr>
+              <w:t>Request-Reply</w:t>
+            </w:r>
+          </w:p>
+        </w:tc>
+      </w:tr>
+      <w:tr>
+        <w:tc>
+          <w:tcPr>
+            <w:cnfStyle w:val="001000000000" w:firstRow="0" w:lastRow="0" w:firstColumn="1" w:lastColumn="0" w:oddVBand="0" w:evenVBand="0" w:oddHBand="0" w:evenHBand="0" w:firstRowFirstColumn="0" w:firstRowLastColumn="0" w:lastRowFirstColumn="0" w:lastRowLastColumn="0"/>
+            <w:tcW w:w="1872" w:type="dxa"/>
+          </w:tcPr>
+          <w:p>
+            <w:pPr>
+              <w:rPr>
+                <w:rFonts w:ascii="Calibri" w:eastAsia="Calibri" w:hAnsi="Calibri" w:cs="Calibri"/>
+                <w:sz w:val="18"/>
+                <w:szCs w:val="18"/>
+              </w:rPr>
+            </w:pPr>
+            <w:proofErr w:type="spellStart"/>
+            <w:r>
+              <w:rPr>
+                <w:rFonts w:ascii="Calibri" w:eastAsia="Calibri" w:hAnsi="Calibri" w:cs="Calibri"/>
+                <w:sz w:val="18"/>
+                <w:szCs w:val="18"/>
+              </w:rPr>
+              <w:t>AesKeys</w:t>
+            </w:r>
+            <w:proofErr w:type="spellEnd"/>
+          </w:p>
+        </w:tc>
+        <w:tc>
+          <w:tcPr>
+            <w:tcW w:w="1872" w:type="dxa"/>
+          </w:tcPr>
+          <w:p>
+            <w:pPr>
+              <w:cnfStyle w:val="000000000000" w:firstRow="0" w:lastRow="0" w:firstColumn="0" w:lastColumn="0" w:oddVBand="0" w:evenVBand="0" w:oddHBand="0" w:evenHBand="0" w:firstRowFirstColumn="0" w:firstRowLastColumn="0" w:lastRowFirstColumn="0" w:lastRowLastColumn="0"/>
+              <w:rPr>
+                <w:rFonts w:ascii="Calibri" w:eastAsia="Calibri" w:hAnsi="Calibri" w:cs="Calibri"/>
+                <w:sz w:val="18"/>
+                <w:szCs w:val="18"/>
+              </w:rPr>
+            </w:pPr>
+            <w:r>
+              <w:rPr>
+                <w:rFonts w:ascii="Calibri" w:eastAsia="Calibri" w:hAnsi="Calibri" w:cs="Calibri"/>
+                <w:sz w:val="18"/>
+                <w:szCs w:val="18"/>
+              </w:rPr>
+              <w:t>Contains AES keys necessary to encrypt data</w:t>
+            </w:r>
+          </w:p>
+        </w:tc>
+        <w:tc>
+          <w:tcPr>
+            <w:tcW w:w="1872" w:type="dxa"/>
+          </w:tcPr>
+          <w:p>
+            <w:pPr>
+              <w:cnfStyle w:val="000000000000" w:firstRow="0" w:lastRow="0" w:firstColumn="0" w:lastColumn="0" w:oddVBand="0" w:evenVBand="0" w:oddHBand="0" w:evenHBand="0" w:firstRowFirstColumn="0" w:firstRowLastColumn="0" w:lastRowFirstColumn="0" w:lastRowLastColumn="0"/>
+              <w:rPr>
+                <w:rFonts w:ascii="Calibri" w:eastAsia="Calibri" w:hAnsi="Calibri" w:cs="Calibri"/>
+                <w:sz w:val="18"/>
+                <w:szCs w:val="18"/>
+              </w:rPr>
+            </w:pPr>
+            <w:r>
+              <w:rPr>
+                <w:rFonts w:ascii="Calibri" w:eastAsia="Calibri" w:hAnsi="Calibri" w:cs="Calibri"/>
+                <w:sz w:val="18"/>
+                <w:szCs w:val="18"/>
+              </w:rPr>
+              <w:t>GM</w:t>
+            </w:r>
+          </w:p>
+        </w:tc>
+        <w:tc>
+          <w:tcPr>
+            <w:tcW w:w="1872" w:type="dxa"/>
+          </w:tcPr>
+          <w:p>
+            <w:pPr>
+              <w:cnfStyle w:val="000000000000" w:firstRow="0" w:lastRow="0" w:firstColumn="0" w:lastColumn="0" w:oddVBand="0" w:evenVBand="0" w:oddHBand="0" w:evenHBand="0" w:firstRowFirstColumn="0" w:firstRowLastColumn="0" w:lastRowFirstColumn="0" w:lastRowLastColumn="0"/>
+              <w:rPr>
+                <w:rFonts w:ascii="Calibri" w:eastAsia="Calibri" w:hAnsi="Calibri" w:cs="Calibri"/>
+                <w:sz w:val="18"/>
+                <w:szCs w:val="18"/>
+              </w:rPr>
+            </w:pPr>
+            <w:r>
+              <w:rPr>
+                <w:rFonts w:ascii="Calibri" w:eastAsia="Calibri" w:hAnsi="Calibri" w:cs="Calibri"/>
+                <w:sz w:val="18"/>
+                <w:szCs w:val="18"/>
+              </w:rPr>
+              <w:t>P</w:t>
+            </w:r>
+          </w:p>
+        </w:tc>
+        <w:tc>
+          <w:tcPr>
+            <w:tcW w:w="1872" w:type="dxa"/>
+          </w:tcPr>
+          <w:p>
+            <w:pPr>
+              <w:cnfStyle w:val="000000000000" w:firstRow="0" w:lastRow="0" w:firstColumn="0" w:lastColumn="0" w:oddVBand="0" w:evenVBand="0" w:oddHBand="0" w:evenHBand="0" w:firstRowFirstColumn="0" w:firstRowLastColumn="0" w:lastRowFirstColumn="0" w:lastRowLastColumn="0"/>
+              <w:rPr>
+                <w:rFonts w:ascii="Calibri" w:eastAsia="Calibri" w:hAnsi="Calibri" w:cs="Calibri"/>
+                <w:sz w:val="18"/>
+                <w:szCs w:val="18"/>
+              </w:rPr>
+            </w:pPr>
+            <w:r>
+              <w:rPr>
+                <w:rFonts w:ascii="Calibri" w:eastAsia="Calibri" w:hAnsi="Calibri" w:cs="Calibri"/>
+                <w:sz w:val="18"/>
+                <w:szCs w:val="18"/>
+              </w:rPr>
+              <w:t>Request-Reply</w:t>
+            </w:r>
+            <w:bookmarkStart w:id="1" w:name="_GoBack"/>
+            <w:bookmarkEnd w:id="1"/>
+          </w:p>
+        </w:tc>
+      </w:tr>
     </w:tbl>
     <w:p>
       <w:r>
@@ -1417,6 +1655,7 @@
         <w:rPr>
           <w:rFonts w:ascii="Calibri" w:eastAsia="Calibri" w:hAnsi="Calibri" w:cs="Calibri"/>
         </w:rPr>
+        <w:lastRenderedPageBreak/>
         <w:t>Game Move:</w:t>
       </w:r>
     </w:p>
@@ -1522,7 +1761,6 @@
         <w:rPr>
           <w:rFonts w:ascii="Calibri" w:eastAsia="Calibri" w:hAnsi="Calibri" w:cs="Calibri"/>
         </w:rPr>
-        <w:lastRenderedPageBreak/>
         <w:t>LocationY</w:t>
       </w:r>
       <w:proofErr w:type="spellEnd"/>
@@ -2212,6 +2450,7 @@
         <w:rPr>
           <w:rFonts w:ascii="Calibri" w:eastAsia="Calibri" w:hAnsi="Calibri" w:cs="Calibri"/>
         </w:rPr>
+        <w:lastRenderedPageBreak/>
         <w:t>GameId</w:t>
       </w:r>
       <w:proofErr w:type="spellEnd"/>
@@ -2335,7 +2574,6 @@
         <w:rPr>
           <w:rFonts w:ascii="Calibri" w:eastAsia="Calibri" w:hAnsi="Calibri" w:cs="Calibri"/>
         </w:rPr>
-        <w:lastRenderedPageBreak/>
         <w:t>GameId</w:t>
       </w:r>
       <w:proofErr w:type="spellEnd"/>
@@ -2705,6 +2943,7 @@
         <w:ind w:firstLine="720"/>
       </w:pPr>
       <w:r>
+        <w:lastRenderedPageBreak/>
         <w:t>Players -&gt; (Ack) -&gt; Game Manager</w:t>
       </w:r>
     </w:p>
@@ -2746,7 +2985,6 @@
         </w:numPr>
       </w:pPr>
       <w:r>
-        <w:lastRenderedPageBreak/>
         <w:t xml:space="preserve">The </w:t>
       </w:r>
       <w:proofErr w:type="spellStart"/>
@@ -3016,6 +3254,7 @@
         <w:ind w:firstLine="720"/>
       </w:pPr>
       <w:r>
+        <w:lastRenderedPageBreak/>
         <w:t>(If move is not valid) Game Manager -&gt; (</w:t>
       </w:r>
       <w:proofErr w:type="spellStart"/>
@@ -3069,7 +3308,6 @@
         </w:numPr>
       </w:pPr>
       <w:r>
-        <w:lastRenderedPageBreak/>
         <w:t>When this is received, the player that submitted a valid move will also end their turn.</w:t>
       </w:r>
     </w:p>
@@ -3320,6 +3558,7 @@
         <w:pStyle w:val="Heading2"/>
       </w:pPr>
       <w:r>
+        <w:lastRenderedPageBreak/>
         <w:t>5</w:t>
       </w:r>
       <w:r>
@@ -3354,7 +3593,6 @@
     </w:p>
     <w:p>
       <w:r>
-        <w:lastRenderedPageBreak/>
         <w:t>Behaviors:</w:t>
       </w:r>
     </w:p>
@@ -3532,7 +3770,7 @@
 
 <file path=word/comments.xml><?xml version="1.0" encoding="utf-8"?>
 <w:comments xmlns:wpc="http://schemas.microsoft.com/office/word/2010/wordprocessingCanvas" xmlns:cx="http://schemas.microsoft.com/office/drawing/2014/chartex" xmlns:cx1="http://schemas.microsoft.com/office/drawing/2015/9/8/chartex" xmlns:cx2="http://schemas.microsoft.com/office/drawing/2015/10/21/chartex" xmlns:cx3="http://schemas.microsoft.com/office/drawing/2016/5/9/chartex" xmlns:cx4="http://schemas.microsoft.com/office/drawing/2016/5/10/chartex" xmlns:cx5="http://schemas.microsoft.com/office/drawing/2016/5/11/chartex" xmlns:cx6="http://schemas.microsoft.com/office/drawing/2016/5/12/chartex" xmlns:cx7="http://schemas.microsoft.com/office/drawing/2016/5/13/chartex" xmlns:cx8="http://schemas.microsoft.com/office/drawing/2016/5/14/chartex" xmlns:mc="http://schemas.openxmlformats.org/markup-compatibility/2006" xmlns:aink="http://schemas.microsoft.com/office/drawing/2016/ink" xmlns:am3d="http://schemas.microsoft.com/office/drawing/2017/model3d" xmlns:o="urn:schemas-microsoft-com:office:office" xmlns:r="http://schemas.openxmlformats.org/officeDocument/2006/relationships" xmlns:m="http://schemas.openxmlformats.org/officeDocument/2006/math" xmlns:v="urn:schemas-microsoft-com:vml" xmlns:wp14="http://schemas.microsoft.com/office/word/2010/wordprocessingDrawing" xmlns:wp="http://schemas.openxmlformats.org/drawingml/2006/wordprocessingDrawing" xmlns:w10="urn:schemas-microsoft-com:office:word" xmlns:w="http://schemas.openxmlformats.org/wordprocessingml/2006/main" xmlns:w14="http://schemas.microsoft.com/office/word/2010/wordml" xmlns:w15="http://schemas.microsoft.com/office/word/2012/wordml" xmlns:w16cid="http://schemas.microsoft.com/office/word/2016/wordml/cid" xmlns:w16se="http://schemas.microsoft.com/office/word/2015/wordml/symex" xmlns:wpg="http://schemas.microsoft.com/office/word/2010/wordprocessingGroup" xmlns:wpi="http://schemas.microsoft.com/office/word/2010/wordprocessingInk" xmlns:wne="http://schemas.microsoft.com/office/word/2006/wordml" xmlns:wps="http://schemas.microsoft.com/office/word/2010/wordprocessingShape" mc:Ignorable="w14 w15 w16se w16cid wp14">
-  <w:comment w:id="1" w:author="Guest Contributor" w:date="2017-10-06T01:18:00Z" w:initials="GC">
+  <w:comment w:id="0" w:author="Guest Contributor" w:date="2017-10-06T01:18:00Z" w:initials="GC">
     <w:p>
       <w:r>
         <w:annotationRef/>

</xml_diff>